<commit_message>
actually finished I think
</commit_message>
<xml_diff>
--- a/HW2/HW2.docx
+++ b/HW2/HW2.docx
@@ -95,7 +95,7 @@
         <w:rPr>
           <w:rStyle w:val="VerbatimChar"/>
         </w:rPr>
-        <w:t xml:space="preserve">## [1] 0.7929874</w:t>
+        <w:t xml:space="preserve">## [1] -0.2070126</w:t>
       </w:r>
     </w:p>
     <w:bookmarkEnd w:id="22"/>
@@ -171,6 +171,17 @@
         <w:t xml:space="preserve">Q7</w:t>
       </w:r>
     </w:p>
+    <w:p>
+      <w:pPr>
+        <w:pStyle w:val="SourceCode"/>
+      </w:pPr>
+      <w:r>
+        <w:rPr>
+          <w:rStyle w:val="VerbatimChar"/>
+        </w:rPr>
+        <w:t xml:space="preserve">## [1] 0.9565217</w:t>
+      </w:r>
+    </w:p>
     <w:bookmarkEnd w:id="26"/>
     <w:bookmarkStart w:id="27" w:name="q8"/>
     <w:p>
@@ -181,6 +192,14 @@
         <w:t xml:space="preserve">Q8</w:t>
       </w:r>
     </w:p>
+    <w:p>
+      <w:pPr>
+        <w:pStyle w:val="FirstParagraph"/>
+      </w:pPr>
+      <w:r>
+        <w:t xml:space="preserve">A Z-score of approximately 0.957 indicates that Jane did unusually well on the exam. One standard deviation about the mean is 625 and Jane scored 620. In other words, a Z-score of 1.0 equals one standard deviation above the mean and Jane’s was 0.956.</w:t>
+      </w:r>
+    </w:p>
     <w:bookmarkEnd w:id="27"/>
     <w:bookmarkStart w:id="28" w:name="q9"/>
     <w:p>
@@ -191,6 +210,25 @@
         <w:t xml:space="preserve">Q9</w:t>
       </w:r>
     </w:p>
+    <w:p>
+      <w:pPr>
+        <w:pStyle w:val="FirstParagraph"/>
+      </w:pPr>
+      <w:r>
+        <w:t xml:space="preserve">A score of at least 657 is needed to join the honor society.</w:t>
+      </w:r>
+    </w:p>
+    <w:p>
+      <w:pPr>
+        <w:pStyle w:val="SourceCode"/>
+      </w:pPr>
+      <w:r>
+        <w:rPr>
+          <w:rStyle w:val="VerbatimChar"/>
+        </w:rPr>
+        <w:t xml:space="preserve">## [1] 657.3784</w:t>
+      </w:r>
+    </w:p>
     <w:bookmarkEnd w:id="28"/>
     <w:bookmarkStart w:id="29" w:name="q10"/>
     <w:p>
@@ -201,8 +239,19 @@
         <w:t xml:space="preserve">Q10</w:t>
       </w:r>
     </w:p>
+    <w:p>
+      <w:pPr>
+        <w:pStyle w:val="SourceCode"/>
+      </w:pPr>
+      <w:r>
+        <w:rPr>
+          <w:rStyle w:val="VerbatimChar"/>
+        </w:rPr>
+        <w:t xml:space="preserve">## [1] 0.01485583</w:t>
+      </w:r>
+    </w:p>
     <w:bookmarkEnd w:id="29"/>
-    <w:bookmarkStart w:id="30" w:name="q11"/>
+    <w:bookmarkStart w:id="33" w:name="q11"/>
     <w:p>
       <w:pPr>
         <w:pStyle w:val="Heading1"/>
@@ -211,8 +260,63 @@
         <w:t xml:space="preserve">Q11</w:t>
       </w:r>
     </w:p>
-    <w:bookmarkEnd w:id="30"/>
-    <w:bookmarkStart w:id="31" w:name="q12"/>
+    <w:p>
+      <w:pPr>
+        <w:pStyle w:val="FirstParagraph"/>
+      </w:pPr>
+      <w:r>
+        <w:t xml:space="preserve">The data are right skewed based on the histogram.</w:t>
+      </w:r>
+    </w:p>
+    <w:p>
+      <w:pPr>
+        <w:pStyle w:val="BodyText"/>
+      </w:pPr>
+      <w:r>
+        <w:drawing>
+          <wp:inline>
+            <wp:extent cx="4620126" cy="3696101"/>
+            <wp:effectExtent b="0" l="0" r="0" t="0"/>
+            <wp:docPr descr="" title="" id="31" name="Picture"/>
+            <a:graphic>
+              <a:graphicData uri="http://schemas.openxmlformats.org/drawingml/2006/picture">
+                <pic:pic>
+                  <pic:nvPicPr>
+                    <pic:cNvPr descr="HW2_files/figure-docx/unnamed-chunk-10-1.png" id="32" name="Picture"/>
+                    <pic:cNvPicPr>
+                      <a:picLocks noChangeArrowheads="1" noChangeAspect="1"/>
+                    </pic:cNvPicPr>
+                  </pic:nvPicPr>
+                  <pic:blipFill>
+                    <a:blip r:embed="rId30"/>
+                    <a:stretch>
+                      <a:fillRect/>
+                    </a:stretch>
+                  </pic:blipFill>
+                  <pic:spPr bwMode="auto">
+                    <a:xfrm>
+                      <a:off x="0" y="0"/>
+                      <a:ext cx="4620126" cy="3696101"/>
+                    </a:xfrm>
+                    <a:prstGeom prst="rect">
+                      <a:avLst/>
+                    </a:prstGeom>
+                    <a:noFill/>
+                    <a:ln w="9525">
+                      <a:noFill/>
+                      <a:headEnd/>
+                      <a:tailEnd/>
+                    </a:ln>
+                  </pic:spPr>
+                </pic:pic>
+              </a:graphicData>
+            </a:graphic>
+          </wp:inline>
+        </w:drawing>
+      </w:r>
+    </w:p>
+    <w:bookmarkEnd w:id="33"/>
+    <w:bookmarkStart w:id="34" w:name="q12"/>
     <w:p>
       <w:pPr>
         <w:pStyle w:val="Heading1"/>
@@ -221,8 +325,16 @@
         <w:t xml:space="preserve">Q12</w:t>
       </w:r>
     </w:p>
-    <w:bookmarkEnd w:id="31"/>
-    <w:bookmarkStart w:id="32" w:name="q13"/>
+    <w:p>
+      <w:pPr>
+        <w:pStyle w:val="FirstParagraph"/>
+      </w:pPr>
+      <w:r>
+        <w:t xml:space="preserve">Yes, I would expect the distribution to become near normal with 1000 observations based on the Central Limit Theory.</w:t>
+      </w:r>
+    </w:p>
+    <w:bookmarkEnd w:id="34"/>
+    <w:bookmarkStart w:id="35" w:name="q13"/>
     <w:p>
       <w:pPr>
         <w:pStyle w:val="Heading1"/>
@@ -231,8 +343,61 @@
         <w:t xml:space="preserve">Q13</w:t>
       </w:r>
     </w:p>
-    <w:bookmarkEnd w:id="32"/>
-    <w:bookmarkStart w:id="33" w:name="appendix"/>
+    <w:p>
+      <w:pPr>
+        <w:pStyle w:val="FirstParagraph"/>
+      </w:pPr>
+      <w:r>
+        <w:t xml:space="preserve">Median = 1.58</w:t>
+      </w:r>
+      <w:r>
+        <w:t xml:space="preserve"> </w:t>
+      </w:r>
+      <w:r>
+        <w:t xml:space="preserve">Mean = 2.0778667</w:t>
+      </w:r>
+      <w:r>
+        <w:t xml:space="preserve"> </w:t>
+      </w:r>
+      <w:r>
+        <w:t xml:space="preserve">Standard deviation = 1.3247369</w:t>
+      </w:r>
+    </w:p>
+    <w:p>
+      <w:pPr>
+        <w:pStyle w:val="SourceCode"/>
+      </w:pPr>
+      <w:r>
+        <w:rPr>
+          <w:rStyle w:val="VerbatimChar"/>
+        </w:rPr>
+        <w:t xml:space="preserve">## [1] 1.58</w:t>
+      </w:r>
+    </w:p>
+    <w:p>
+      <w:pPr>
+        <w:pStyle w:val="SourceCode"/>
+      </w:pPr>
+      <w:r>
+        <w:rPr>
+          <w:rStyle w:val="VerbatimChar"/>
+        </w:rPr>
+        <w:t xml:space="preserve">## [1] 2.077867</w:t>
+      </w:r>
+    </w:p>
+    <w:p>
+      <w:pPr>
+        <w:pStyle w:val="SourceCode"/>
+      </w:pPr>
+      <w:r>
+        <w:rPr>
+          <w:rStyle w:val="VerbatimChar"/>
+        </w:rPr>
+        <w:t xml:space="preserve">## [1] 1.324737</w:t>
+      </w:r>
+    </w:p>
+    <w:bookmarkEnd w:id="35"/>
+    <w:bookmarkStart w:id="36" w:name="appendix"/>
     <w:p>
       <w:pPr>
         <w:pStyle w:val="Heading1"/>
@@ -526,6 +691,42 @@
       </w:r>
       <w:r>
         <w:rPr>
+          <w:rStyle w:val="FunctionTok"/>
+        </w:rPr>
+        <w:t xml:space="preserve">qnorm</w:t>
+      </w:r>
+      <w:r>
+        <w:rPr>
+          <w:rStyle w:val="NormalTok"/>
+        </w:rPr>
+        <w:t xml:space="preserve">(</w:t>
+      </w:r>
+      <w:r>
+        <w:rPr>
+          <w:rStyle w:val="FloatTok"/>
+        </w:rPr>
+        <w:t xml:space="preserve">0.4180</w:t>
+      </w:r>
+      <w:r>
+        <w:rPr>
+          <w:rStyle w:val="NormalTok"/>
+        </w:rPr>
+        <w:t xml:space="preserve">)</w:t>
+      </w:r>
+      <w:r>
+        <w:br/>
+      </w:r>
+      <w:r>
+        <w:rPr>
+          <w:rStyle w:val="CommentTok"/>
+        </w:rPr>
+        <w:t xml:space="preserve">#Q4</w:t>
+      </w:r>
+      <w:r>
+        <w:br/>
+      </w:r>
+      <w:r>
+        <w:rPr>
           <w:rStyle w:val="DecValTok"/>
         </w:rPr>
         <w:t xml:space="preserve">1</w:t>
@@ -540,6 +741,324 @@
         <w:rPr>
           <w:rStyle w:val="FunctionTok"/>
         </w:rPr>
+        <w:t xml:space="preserve">pnorm</w:t>
+      </w:r>
+      <w:r>
+        <w:rPr>
+          <w:rStyle w:val="NormalTok"/>
+        </w:rPr>
+        <w:t xml:space="preserve">((</w:t>
+      </w:r>
+      <w:r>
+        <w:rPr>
+          <w:rStyle w:val="DecValTok"/>
+        </w:rPr>
+        <w:t xml:space="preserve">600-510</w:t>
+      </w:r>
+      <w:r>
+        <w:rPr>
+          <w:rStyle w:val="NormalTok"/>
+        </w:rPr>
+        <w:t xml:space="preserve">)</w:t>
+      </w:r>
+      <w:r>
+        <w:rPr>
+          <w:rStyle w:val="SpecialCharTok"/>
+        </w:rPr>
+        <w:t xml:space="preserve">/</w:t>
+      </w:r>
+      <w:r>
+        <w:rPr>
+          <w:rStyle w:val="DecValTok"/>
+        </w:rPr>
+        <w:t xml:space="preserve">115</w:t>
+      </w:r>
+      <w:r>
+        <w:rPr>
+          <w:rStyle w:val="NormalTok"/>
+        </w:rPr>
+        <w:t xml:space="preserve">)</w:t>
+      </w:r>
+      <w:r>
+        <w:br/>
+      </w:r>
+      <w:r>
+        <w:rPr>
+          <w:rStyle w:val="CommentTok"/>
+        </w:rPr>
+        <w:t xml:space="preserve">#Q5</w:t>
+      </w:r>
+      <w:r>
+        <w:br/>
+      </w:r>
+      <w:r>
+        <w:rPr>
+          <w:rStyle w:val="FunctionTok"/>
+        </w:rPr>
+        <w:t xml:space="preserve">pnorm</w:t>
+      </w:r>
+      <w:r>
+        <w:rPr>
+          <w:rStyle w:val="NormalTok"/>
+        </w:rPr>
+        <w:t xml:space="preserve">((</w:t>
+      </w:r>
+      <w:r>
+        <w:rPr>
+          <w:rStyle w:val="DecValTok"/>
+        </w:rPr>
+        <w:t xml:space="preserve">450-510</w:t>
+      </w:r>
+      <w:r>
+        <w:rPr>
+          <w:rStyle w:val="NormalTok"/>
+        </w:rPr>
+        <w:t xml:space="preserve">)</w:t>
+      </w:r>
+      <w:r>
+        <w:rPr>
+          <w:rStyle w:val="SpecialCharTok"/>
+        </w:rPr>
+        <w:t xml:space="preserve">/</w:t>
+      </w:r>
+      <w:r>
+        <w:rPr>
+          <w:rStyle w:val="DecValTok"/>
+        </w:rPr>
+        <w:t xml:space="preserve">115</w:t>
+      </w:r>
+      <w:r>
+        <w:rPr>
+          <w:rStyle w:val="NormalTok"/>
+        </w:rPr>
+        <w:t xml:space="preserve">)</w:t>
+      </w:r>
+      <w:r>
+        <w:br/>
+      </w:r>
+      <w:r>
+        <w:rPr>
+          <w:rStyle w:val="CommentTok"/>
+        </w:rPr>
+        <w:t xml:space="preserve">#Q6</w:t>
+      </w:r>
+      <w:r>
+        <w:br/>
+      </w:r>
+      <w:r>
+        <w:rPr>
+          <w:rStyle w:val="FunctionTok"/>
+        </w:rPr>
+        <w:t xml:space="preserve">pnorm</w:t>
+      </w:r>
+      <w:r>
+        <w:rPr>
+          <w:rStyle w:val="NormalTok"/>
+        </w:rPr>
+        <w:t xml:space="preserve">(</w:t>
+      </w:r>
+      <w:r>
+        <w:rPr>
+          <w:rStyle w:val="DecValTok"/>
+        </w:rPr>
+        <w:t xml:space="preserve">600</w:t>
+      </w:r>
+      <w:r>
+        <w:rPr>
+          <w:rStyle w:val="NormalTok"/>
+        </w:rPr>
+        <w:t xml:space="preserve">, </w:t>
+      </w:r>
+      <w:r>
+        <w:rPr>
+          <w:rStyle w:val="AttributeTok"/>
+        </w:rPr>
+        <w:t xml:space="preserve">mean =</w:t>
+      </w:r>
+      <w:r>
+        <w:rPr>
+          <w:rStyle w:val="NormalTok"/>
+        </w:rPr>
+        <w:t xml:space="preserve"> </w:t>
+      </w:r>
+      <w:r>
+        <w:rPr>
+          <w:rStyle w:val="DecValTok"/>
+        </w:rPr>
+        <w:t xml:space="preserve">510</w:t>
+      </w:r>
+      <w:r>
+        <w:rPr>
+          <w:rStyle w:val="NormalTok"/>
+        </w:rPr>
+        <w:t xml:space="preserve">, </w:t>
+      </w:r>
+      <w:r>
+        <w:rPr>
+          <w:rStyle w:val="AttributeTok"/>
+        </w:rPr>
+        <w:t xml:space="preserve">sd =</w:t>
+      </w:r>
+      <w:r>
+        <w:rPr>
+          <w:rStyle w:val="NormalTok"/>
+        </w:rPr>
+        <w:t xml:space="preserve"> </w:t>
+      </w:r>
+      <w:r>
+        <w:rPr>
+          <w:rStyle w:val="DecValTok"/>
+        </w:rPr>
+        <w:t xml:space="preserve">115</w:t>
+      </w:r>
+      <w:r>
+        <w:rPr>
+          <w:rStyle w:val="NormalTok"/>
+        </w:rPr>
+        <w:t xml:space="preserve">) </w:t>
+      </w:r>
+      <w:r>
+        <w:rPr>
+          <w:rStyle w:val="SpecialCharTok"/>
+        </w:rPr>
+        <w:t xml:space="preserve">-</w:t>
+      </w:r>
+      <w:r>
+        <w:rPr>
+          <w:rStyle w:val="NormalTok"/>
+        </w:rPr>
+        <w:t xml:space="preserve"> </w:t>
+      </w:r>
+      <w:r>
+        <w:rPr>
+          <w:rStyle w:val="FunctionTok"/>
+        </w:rPr>
+        <w:t xml:space="preserve">pnorm</w:t>
+      </w:r>
+      <w:r>
+        <w:rPr>
+          <w:rStyle w:val="NormalTok"/>
+        </w:rPr>
+        <w:t xml:space="preserve">(</w:t>
+      </w:r>
+      <w:r>
+        <w:rPr>
+          <w:rStyle w:val="DecValTok"/>
+        </w:rPr>
+        <w:t xml:space="preserve">450</w:t>
+      </w:r>
+      <w:r>
+        <w:rPr>
+          <w:rStyle w:val="NormalTok"/>
+        </w:rPr>
+        <w:t xml:space="preserve">, </w:t>
+      </w:r>
+      <w:r>
+        <w:rPr>
+          <w:rStyle w:val="AttributeTok"/>
+        </w:rPr>
+        <w:t xml:space="preserve">mean =</w:t>
+      </w:r>
+      <w:r>
+        <w:rPr>
+          <w:rStyle w:val="NormalTok"/>
+        </w:rPr>
+        <w:t xml:space="preserve"> </w:t>
+      </w:r>
+      <w:r>
+        <w:rPr>
+          <w:rStyle w:val="DecValTok"/>
+        </w:rPr>
+        <w:t xml:space="preserve">510</w:t>
+      </w:r>
+      <w:r>
+        <w:rPr>
+          <w:rStyle w:val="NormalTok"/>
+        </w:rPr>
+        <w:t xml:space="preserve">, </w:t>
+      </w:r>
+      <w:r>
+        <w:rPr>
+          <w:rStyle w:val="AttributeTok"/>
+        </w:rPr>
+        <w:t xml:space="preserve">sd =</w:t>
+      </w:r>
+      <w:r>
+        <w:rPr>
+          <w:rStyle w:val="NormalTok"/>
+        </w:rPr>
+        <w:t xml:space="preserve"> </w:t>
+      </w:r>
+      <w:r>
+        <w:rPr>
+          <w:rStyle w:val="DecValTok"/>
+        </w:rPr>
+        <w:t xml:space="preserve">115</w:t>
+      </w:r>
+      <w:r>
+        <w:rPr>
+          <w:rStyle w:val="NormalTok"/>
+        </w:rPr>
+        <w:t xml:space="preserve">)</w:t>
+      </w:r>
+      <w:r>
+        <w:br/>
+      </w:r>
+      <w:r>
+        <w:rPr>
+          <w:rStyle w:val="CommentTok"/>
+        </w:rPr>
+        <w:t xml:space="preserve">#Q7</w:t>
+      </w:r>
+      <w:r>
+        <w:br/>
+      </w:r>
+      <w:r>
+        <w:rPr>
+          <w:rStyle w:val="NormalTok"/>
+        </w:rPr>
+        <w:t xml:space="preserve">(</w:t>
+      </w:r>
+      <w:r>
+        <w:rPr>
+          <w:rStyle w:val="DecValTok"/>
+        </w:rPr>
+        <w:t xml:space="preserve">620-510</w:t>
+      </w:r>
+      <w:r>
+        <w:rPr>
+          <w:rStyle w:val="NormalTok"/>
+        </w:rPr>
+        <w:t xml:space="preserve">)</w:t>
+      </w:r>
+      <w:r>
+        <w:rPr>
+          <w:rStyle w:val="SpecialCharTok"/>
+        </w:rPr>
+        <w:t xml:space="preserve">/</w:t>
+      </w:r>
+      <w:r>
+        <w:rPr>
+          <w:rStyle w:val="DecValTok"/>
+        </w:rPr>
+        <w:t xml:space="preserve">115</w:t>
+      </w:r>
+      <w:r>
+        <w:br/>
+      </w:r>
+      <w:r>
+        <w:rPr>
+          <w:rStyle w:val="CommentTok"/>
+        </w:rPr>
+        <w:t xml:space="preserve">#Q9</w:t>
+      </w:r>
+      <w:r>
+        <w:br/>
+      </w:r>
+      <w:r>
+        <w:rPr>
+          <w:rStyle w:val="FunctionTok"/>
+        </w:rPr>
         <w:t xml:space="preserve">qnorm</w:t>
       </w:r>
       <w:r>
@@ -550,15 +1069,57 @@
       </w:r>
       <w:r>
         <w:rPr>
+          <w:rStyle w:val="FloatTok"/>
+        </w:rPr>
+        <w:t xml:space="preserve">0.90</w:t>
+      </w:r>
+      <w:r>
+        <w:rPr>
+          <w:rStyle w:val="NormalTok"/>
+        </w:rPr>
+        <w:t xml:space="preserve">, </w:t>
+      </w:r>
+      <w:r>
+        <w:rPr>
+          <w:rStyle w:val="AttributeTok"/>
+        </w:rPr>
+        <w:t xml:space="preserve">mean =</w:t>
+      </w:r>
+      <w:r>
+        <w:rPr>
+          <w:rStyle w:val="NormalTok"/>
+        </w:rPr>
+        <w:t xml:space="preserve"> </w:t>
+      </w:r>
+      <w:r>
+        <w:rPr>
           <w:rStyle w:val="DecValTok"/>
         </w:rPr>
-        <w:t xml:space="preserve">1</w:t>
-      </w:r>
-      <w:r>
-        <w:rPr>
-          <w:rStyle w:val="FloatTok"/>
-        </w:rPr>
-        <w:t xml:space="preserve">-0.4180</w:t>
+        <w:t xml:space="preserve">510</w:t>
+      </w:r>
+      <w:r>
+        <w:rPr>
+          <w:rStyle w:val="NormalTok"/>
+        </w:rPr>
+        <w:t xml:space="preserve">, </w:t>
+      </w:r>
+      <w:r>
+        <w:rPr>
+          <w:rStyle w:val="AttributeTok"/>
+        </w:rPr>
+        <w:t xml:space="preserve">sd =</w:t>
+      </w:r>
+      <w:r>
+        <w:rPr>
+          <w:rStyle w:val="NormalTok"/>
+        </w:rPr>
+        <w:t xml:space="preserve"> </w:t>
+      </w:r>
+      <w:r>
+        <w:rPr>
+          <w:rStyle w:val="DecValTok"/>
+        </w:rPr>
+        <w:t xml:space="preserve">115</w:t>
       </w:r>
       <w:r>
         <w:rPr>
@@ -573,40 +1134,160 @@
         <w:rPr>
           <w:rStyle w:val="CommentTok"/>
         </w:rPr>
-        <w:t xml:space="preserve">#Q4</w:t>
-      </w:r>
-      <w:r>
-        <w:br/>
+        <w:t xml:space="preserve">#Q10</w:t>
+      </w:r>
+      <w:r>
+        <w:br/>
+      </w:r>
+      <w:r>
+        <w:rPr>
+          <w:rStyle w:val="FunctionTok"/>
+        </w:rPr>
+        <w:t xml:space="preserve">pnorm</w:t>
+      </w:r>
+      <w:r>
+        <w:rPr>
+          <w:rStyle w:val="NormalTok"/>
+        </w:rPr>
+        <w:t xml:space="preserve">(</w:t>
       </w:r>
       <w:r>
         <w:rPr>
           <w:rStyle w:val="DecValTok"/>
         </w:rPr>
-        <w:t xml:space="preserve">1</w:t>
+        <w:t xml:space="preserve">485</w:t>
+      </w:r>
+      <w:r>
+        <w:rPr>
+          <w:rStyle w:val="NormalTok"/>
+        </w:rPr>
+        <w:t xml:space="preserve">, </w:t>
+      </w:r>
+      <w:r>
+        <w:rPr>
+          <w:rStyle w:val="AttributeTok"/>
+        </w:rPr>
+        <w:t xml:space="preserve">mean =</w:t>
+      </w:r>
+      <w:r>
+        <w:rPr>
+          <w:rStyle w:val="NormalTok"/>
+        </w:rPr>
+        <w:t xml:space="preserve"> </w:t>
+      </w:r>
+      <w:r>
+        <w:rPr>
+          <w:rStyle w:val="DecValTok"/>
+        </w:rPr>
+        <w:t xml:space="preserve">510</w:t>
+      </w:r>
+      <w:r>
+        <w:rPr>
+          <w:rStyle w:val="NormalTok"/>
+        </w:rPr>
+        <w:t xml:space="preserve">, </w:t>
+      </w:r>
+      <w:r>
+        <w:rPr>
+          <w:rStyle w:val="AttributeTok"/>
+        </w:rPr>
+        <w:t xml:space="preserve">sd =</w:t>
+      </w:r>
+      <w:r>
+        <w:rPr>
+          <w:rStyle w:val="NormalTok"/>
+        </w:rPr>
+        <w:t xml:space="preserve"> </w:t>
+      </w:r>
+      <w:r>
+        <w:rPr>
+          <w:rStyle w:val="DecValTok"/>
+        </w:rPr>
+        <w:t xml:space="preserve">115</w:t>
       </w:r>
       <w:r>
         <w:rPr>
           <w:rStyle w:val="SpecialCharTok"/>
         </w:rPr>
-        <w:t xml:space="preserve">-</w:t>
+        <w:t xml:space="preserve">/</w:t>
       </w:r>
       <w:r>
         <w:rPr>
           <w:rStyle w:val="FunctionTok"/>
         </w:rPr>
-        <w:t xml:space="preserve">pnorm</w:t>
-      </w:r>
-      <w:r>
-        <w:rPr>
-          <w:rStyle w:val="NormalTok"/>
-        </w:rPr>
-        <w:t xml:space="preserve">((</w:t>
+        <w:t xml:space="preserve">sqrt</w:t>
+      </w:r>
+      <w:r>
+        <w:rPr>
+          <w:rStyle w:val="NormalTok"/>
+        </w:rPr>
+        <w:t xml:space="preserve">(</w:t>
       </w:r>
       <w:r>
         <w:rPr>
           <w:rStyle w:val="DecValTok"/>
         </w:rPr>
-        <w:t xml:space="preserve">600-510</w:t>
+        <w:t xml:space="preserve">100</w:t>
+      </w:r>
+      <w:r>
+        <w:rPr>
+          <w:rStyle w:val="NormalTok"/>
+        </w:rPr>
+        <w:t xml:space="preserve">))</w:t>
+      </w:r>
+      <w:r>
+        <w:br/>
+      </w:r>
+      <w:r>
+        <w:br/>
+      </w:r>
+      <w:r>
+        <w:rPr>
+          <w:rStyle w:val="CommentTok"/>
+        </w:rPr>
+        <w:t xml:space="preserve">#Q11</w:t>
+      </w:r>
+      <w:r>
+        <w:br/>
+      </w:r>
+      <w:r>
+        <w:br/>
+      </w:r>
+      <w:r>
+        <w:rPr>
+          <w:rStyle w:val="NormalTok"/>
+        </w:rPr>
+        <w:t xml:space="preserve">hormone </w:t>
+      </w:r>
+      <w:r>
+        <w:rPr>
+          <w:rStyle w:val="OtherTok"/>
+        </w:rPr>
+        <w:t xml:space="preserve">&lt;-</w:t>
+      </w:r>
+      <w:r>
+        <w:rPr>
+          <w:rStyle w:val="NormalTok"/>
+        </w:rPr>
+        <w:t xml:space="preserve"> </w:t>
+      </w:r>
+      <w:r>
+        <w:rPr>
+          <w:rStyle w:val="FunctionTok"/>
+        </w:rPr>
+        <w:t xml:space="preserve">read.csv</w:t>
+      </w:r>
+      <w:r>
+        <w:rPr>
+          <w:rStyle w:val="NormalTok"/>
+        </w:rPr>
+        <w:t xml:space="preserve">(</w:t>
+      </w:r>
+      <w:r>
+        <w:rPr>
+          <w:rStyle w:val="StringTok"/>
+        </w:rPr>
+        <w:t xml:space="preserve">'Hormone.csv'</w:t>
       </w:r>
       <w:r>
         <w:rPr>
@@ -615,16 +1296,94 @@
         <w:t xml:space="preserve">)</w:t>
       </w:r>
       <w:r>
+        <w:br/>
+      </w:r>
+      <w:r>
+        <w:rPr>
+          <w:rStyle w:val="CommentTok"/>
+        </w:rPr>
+        <w:t xml:space="preserve">#str(hormone)</w:t>
+      </w:r>
+      <w:r>
+        <w:br/>
+      </w:r>
+      <w:r>
+        <w:br/>
+      </w:r>
+      <w:r>
+        <w:rPr>
+          <w:rStyle w:val="FunctionTok"/>
+        </w:rPr>
+        <w:t xml:space="preserve">hist</w:t>
+      </w:r>
+      <w:r>
+        <w:rPr>
+          <w:rStyle w:val="NormalTok"/>
+        </w:rPr>
+        <w:t xml:space="preserve">(hormone</w:t>
+      </w:r>
+      <w:r>
         <w:rPr>
           <w:rStyle w:val="SpecialCharTok"/>
         </w:rPr>
-        <w:t xml:space="preserve">/</w:t>
-      </w:r>
-      <w:r>
-        <w:rPr>
-          <w:rStyle w:val="DecValTok"/>
-        </w:rPr>
-        <w:t xml:space="preserve">115</w:t>
+        <w:t xml:space="preserve">$</w:t>
+      </w:r>
+      <w:r>
+        <w:rPr>
+          <w:rStyle w:val="NormalTok"/>
+        </w:rPr>
+        <w:t xml:space="preserve">TSH, </w:t>
+      </w:r>
+      <w:r>
+        <w:rPr>
+          <w:rStyle w:val="AttributeTok"/>
+        </w:rPr>
+        <w:t xml:space="preserve">main =</w:t>
+      </w:r>
+      <w:r>
+        <w:rPr>
+          <w:rStyle w:val="NormalTok"/>
+        </w:rPr>
+        <w:t xml:space="preserve"> </w:t>
+      </w:r>
+      <w:r>
+        <w:rPr>
+          <w:rStyle w:val="StringTok"/>
+        </w:rPr>
+        <w:t xml:space="preserve">'TSH hormone'</w:t>
+      </w:r>
+      <w:r>
+        <w:rPr>
+          <w:rStyle w:val="NormalTok"/>
+        </w:rPr>
+        <w:t xml:space="preserve">,</w:t>
+      </w:r>
+      <w:r>
+        <w:br/>
+      </w:r>
+      <w:r>
+        <w:rPr>
+          <w:rStyle w:val="NormalTok"/>
+        </w:rPr>
+        <w:t xml:space="preserve">     </w:t>
+      </w:r>
+      <w:r>
+        <w:rPr>
+          <w:rStyle w:val="AttributeTok"/>
+        </w:rPr>
+        <w:t xml:space="preserve">xlab =</w:t>
+      </w:r>
+      <w:r>
+        <w:rPr>
+          <w:rStyle w:val="NormalTok"/>
+        </w:rPr>
+        <w:t xml:space="preserve"> </w:t>
+      </w:r>
+      <w:r>
+        <w:rPr>
+          <w:rStyle w:val="StringTok"/>
+        </w:rPr>
+        <w:t xml:space="preserve">'TSH'</w:t>
       </w:r>
       <w:r>
         <w:rPr>
@@ -636,10 +1395,13 @@
         <w:br/>
       </w:r>
       <w:r>
+        <w:br/>
+      </w:r>
+      <w:r>
         <w:rPr>
           <w:rStyle w:val="CommentTok"/>
         </w:rPr>
-        <w:t xml:space="preserve">#Q5</w:t>
+        <w:t xml:space="preserve">#Q13</w:t>
       </w:r>
       <w:r>
         <w:br/>
@@ -648,52 +1410,25 @@
         <w:rPr>
           <w:rStyle w:val="FunctionTok"/>
         </w:rPr>
-        <w:t xml:space="preserve">pnorm</w:t>
-      </w:r>
-      <w:r>
-        <w:rPr>
-          <w:rStyle w:val="NormalTok"/>
-        </w:rPr>
-        <w:t xml:space="preserve">((</w:t>
-      </w:r>
-      <w:r>
-        <w:rPr>
-          <w:rStyle w:val="DecValTok"/>
-        </w:rPr>
-        <w:t xml:space="preserve">450-510</w:t>
-      </w:r>
-      <w:r>
-        <w:rPr>
-          <w:rStyle w:val="NormalTok"/>
-        </w:rPr>
-        <w:t xml:space="preserve">)</w:t>
+        <w:t xml:space="preserve">median</w:t>
+      </w:r>
+      <w:r>
+        <w:rPr>
+          <w:rStyle w:val="NormalTok"/>
+        </w:rPr>
+        <w:t xml:space="preserve">(hormone</w:t>
       </w:r>
       <w:r>
         <w:rPr>
           <w:rStyle w:val="SpecialCharTok"/>
         </w:rPr>
-        <w:t xml:space="preserve">/</w:t>
-      </w:r>
-      <w:r>
-        <w:rPr>
-          <w:rStyle w:val="DecValTok"/>
-        </w:rPr>
-        <w:t xml:space="preserve">115</w:t>
-      </w:r>
-      <w:r>
-        <w:rPr>
-          <w:rStyle w:val="NormalTok"/>
-        </w:rPr>
-        <w:t xml:space="preserve">)</w:t>
-      </w:r>
-      <w:r>
-        <w:br/>
-      </w:r>
-      <w:r>
-        <w:rPr>
-          <w:rStyle w:val="CommentTok"/>
-        </w:rPr>
-        <w:t xml:space="preserve">#Q6</w:t>
+        <w:t xml:space="preserve">$</w:t>
+      </w:r>
+      <w:r>
+        <w:rPr>
+          <w:rStyle w:val="NormalTok"/>
+        </w:rPr>
+        <w:t xml:space="preserve">TSH)</w:t>
       </w:r>
       <w:r>
         <w:br/>
@@ -702,172 +1437,55 @@
         <w:rPr>
           <w:rStyle w:val="FunctionTok"/>
         </w:rPr>
-        <w:t xml:space="preserve">pnorm</w:t>
-      </w:r>
-      <w:r>
-        <w:rPr>
-          <w:rStyle w:val="NormalTok"/>
-        </w:rPr>
-        <w:t xml:space="preserve">((</w:t>
-      </w:r>
-      <w:r>
-        <w:rPr>
-          <w:rStyle w:val="DecValTok"/>
-        </w:rPr>
-        <w:t xml:space="preserve">600-510</w:t>
-      </w:r>
-      <w:r>
-        <w:rPr>
-          <w:rStyle w:val="NormalTok"/>
-        </w:rPr>
-        <w:t xml:space="preserve">)</w:t>
+        <w:t xml:space="preserve">mean</w:t>
+      </w:r>
+      <w:r>
+        <w:rPr>
+          <w:rStyle w:val="NormalTok"/>
+        </w:rPr>
+        <w:t xml:space="preserve">(hormone</w:t>
       </w:r>
       <w:r>
         <w:rPr>
           <w:rStyle w:val="SpecialCharTok"/>
         </w:rPr>
-        <w:t xml:space="preserve">/</w:t>
-      </w:r>
-      <w:r>
-        <w:rPr>
-          <w:rStyle w:val="DecValTok"/>
-        </w:rPr>
-        <w:t xml:space="preserve">115</w:t>
-      </w:r>
-      <w:r>
-        <w:rPr>
-          <w:rStyle w:val="NormalTok"/>
-        </w:rPr>
-        <w:t xml:space="preserve">) </w:t>
+        <w:t xml:space="preserve">$</w:t>
+      </w:r>
+      <w:r>
+        <w:rPr>
+          <w:rStyle w:val="NormalTok"/>
+        </w:rPr>
+        <w:t xml:space="preserve">TSH)</w:t>
+      </w:r>
+      <w:r>
+        <w:br/>
+      </w:r>
+      <w:r>
+        <w:rPr>
+          <w:rStyle w:val="FunctionTok"/>
+        </w:rPr>
+        <w:t xml:space="preserve">sd</w:t>
+      </w:r>
+      <w:r>
+        <w:rPr>
+          <w:rStyle w:val="NormalTok"/>
+        </w:rPr>
+        <w:t xml:space="preserve">(hormone</w:t>
       </w:r>
       <w:r>
         <w:rPr>
           <w:rStyle w:val="SpecialCharTok"/>
         </w:rPr>
-        <w:t xml:space="preserve">-</w:t>
-      </w:r>
-      <w:r>
-        <w:rPr>
-          <w:rStyle w:val="NormalTok"/>
-        </w:rPr>
-        <w:t xml:space="preserve"> </w:t>
-      </w:r>
-      <w:r>
-        <w:rPr>
-          <w:rStyle w:val="FunctionTok"/>
-        </w:rPr>
-        <w:t xml:space="preserve">pnorm</w:t>
-      </w:r>
-      <w:r>
-        <w:rPr>
-          <w:rStyle w:val="NormalTok"/>
-        </w:rPr>
-        <w:t xml:space="preserve">((</w:t>
-      </w:r>
-      <w:r>
-        <w:rPr>
-          <w:rStyle w:val="DecValTok"/>
-        </w:rPr>
-        <w:t xml:space="preserve">450-510</w:t>
-      </w:r>
-      <w:r>
-        <w:rPr>
-          <w:rStyle w:val="NormalTok"/>
-        </w:rPr>
-        <w:t xml:space="preserve">)</w:t>
-      </w:r>
-      <w:r>
-        <w:rPr>
-          <w:rStyle w:val="SpecialCharTok"/>
-        </w:rPr>
-        <w:t xml:space="preserve">/</w:t>
-      </w:r>
-      <w:r>
-        <w:rPr>
-          <w:rStyle w:val="DecValTok"/>
-        </w:rPr>
-        <w:t xml:space="preserve">115</w:t>
-      </w:r>
-      <w:r>
-        <w:rPr>
-          <w:rStyle w:val="NormalTok"/>
-        </w:rPr>
-        <w:t xml:space="preserve">)</w:t>
-      </w:r>
-      <w:r>
-        <w:br/>
-      </w:r>
-      <w:r>
-        <w:br/>
-      </w:r>
-      <w:r>
-        <w:rPr>
-          <w:rStyle w:val="CommentTok"/>
-        </w:rPr>
-        <w:t xml:space="preserve">#Q7</w:t>
-      </w:r>
-      <w:r>
-        <w:br/>
-      </w:r>
-      <w:r>
-        <w:br/>
-      </w:r>
-      <w:r>
-        <w:br/>
-      </w:r>
-      <w:r>
-        <w:rPr>
-          <w:rStyle w:val="CommentTok"/>
-        </w:rPr>
-        <w:t xml:space="preserve">#Q2</w:t>
-      </w:r>
-      <w:r>
-        <w:br/>
-      </w:r>
-      <w:r>
-        <w:rPr>
-          <w:rStyle w:val="CommentTok"/>
-        </w:rPr>
-        <w:t xml:space="preserve">#Q2</w:t>
-      </w:r>
-      <w:r>
-        <w:br/>
-      </w:r>
-      <w:r>
-        <w:rPr>
-          <w:rStyle w:val="CommentTok"/>
-        </w:rPr>
-        <w:t xml:space="preserve">#Q2</w:t>
-      </w:r>
-      <w:r>
-        <w:br/>
-      </w:r>
-      <w:r>
-        <w:rPr>
-          <w:rStyle w:val="CommentTok"/>
-        </w:rPr>
-        <w:t xml:space="preserve">#Q2</w:t>
-      </w:r>
-      <w:r>
-        <w:br/>
-      </w:r>
-      <w:r>
-        <w:rPr>
-          <w:rStyle w:val="CommentTok"/>
-        </w:rPr>
-        <w:t xml:space="preserve">#Q2</w:t>
-      </w:r>
-      <w:r>
-        <w:br/>
-      </w:r>
-      <w:r>
-        <w:rPr>
-          <w:rStyle w:val="CommentTok"/>
-        </w:rPr>
-        <w:t xml:space="preserve">#Q2</w:t>
-      </w:r>
-    </w:p>
-    <w:bookmarkEnd w:id="33"/>
+        <w:t xml:space="preserve">$</w:t>
+      </w:r>
+      <w:r>
+        <w:rPr>
+          <w:rStyle w:val="NormalTok"/>
+        </w:rPr>
+        <w:t xml:space="preserve">TSH)</w:t>
+      </w:r>
+    </w:p>
+    <w:bookmarkEnd w:id="36"/>
     <w:sectPr/>
   </w:body>
 </w:document>

</xml_diff>